<commit_message>
removed literature, new .js .html for tessel
</commit_message>
<xml_diff>
--- a/Bachelorarbeit/bachelor_thesis_real.docx
+++ b/Bachelorarbeit/bachelor_thesis_real.docx
@@ -294,7 +294,7 @@
           <w:noProof/>
           <w:lang w:val="en-US"/>
         </w:rPr>
-        <w:t>2020-02-03</w:t>
+        <w:t>2020-02-11</w:t>
       </w:r>
       <w:r>
         <w:rPr>
@@ -4105,8 +4105,6 @@
         </w:rPr>
         <w:t xml:space="preserve"> use</w:t>
       </w:r>
-      <w:bookmarkStart w:id="6" w:name="_GoBack"/>
-      <w:bookmarkEnd w:id="6"/>
       <w:r>
         <w:rPr>
           <w:lang w:val="en-US"/>
@@ -4918,54 +4916,33 @@
         <w:rPr>
           <w:lang w:val="en-US"/>
         </w:rPr>
-        <w:t xml:space="preserve">of the EU. In Austria they are applied </w:t>
-      </w:r>
-      <w:r>
-        <w:rPr>
-          <w:lang w:val="en-US"/>
-        </w:rPr>
+        <w:t xml:space="preserve">of the EU. </w:t>
+      </w:r>
+      <w:r>
+        <w:t xml:space="preserve">In Austria they are applied </w:t>
+      </w:r>
+      <w:r>
         <w:t>through</w:t>
       </w:r>
       <w:r>
-        <w:rPr>
-          <w:lang w:val="en-US"/>
-        </w:rPr>
         <w:t xml:space="preserve"> </w:t>
       </w:r>
       <w:r>
-        <w:rPr>
-          <w:lang w:val="en-US"/>
-        </w:rPr>
         <w:t>several guidelines</w:t>
       </w:r>
       <w:r>
-        <w:rPr>
-          <w:lang w:val="en-US"/>
-        </w:rPr>
         <w:t>, e.g.</w:t>
       </w:r>
       <w:r>
-        <w:rPr>
-          <w:lang w:val="en-US"/>
-        </w:rPr>
         <w:t xml:space="preserve"> </w:t>
       </w:r>
       <w:r>
-        <w:rPr>
-          <w:lang w:val="en-US"/>
-        </w:rPr>
         <w:t>“Österreichisches Institut für Bautechnik”</w:t>
       </w:r>
       <w:r>
-        <w:rPr>
-          <w:lang w:val="en-US"/>
-        </w:rPr>
         <w:t xml:space="preserve"> (OIB) OIB Richtlinie 2</w:t>
       </w:r>
       <w:r>
-        <w:rPr>
-          <w:lang w:val="en-US"/>
-        </w:rPr>
         <w:t xml:space="preserve"> </w:t>
       </w:r>
       <w:sdt>
@@ -4984,9 +4961,6 @@
             <w:fldChar w:fldCharType="begin"/>
           </w:r>
           <w:r>
-            <w:rPr>
-              <w:lang w:val="en-US"/>
-            </w:rPr>
             <w:instrText xml:space="preserve"> CITATION Öst19 \l 1031 </w:instrText>
           </w:r>
           <w:r>
@@ -4998,7 +4972,6 @@
           <w:r>
             <w:rPr>
               <w:noProof/>
-              <w:lang w:val="en-US"/>
             </w:rPr>
             <w:t>[7]</w:t>
           </w:r>
@@ -5011,15 +4984,9 @@
         </w:sdtContent>
       </w:sdt>
       <w:r>
-        <w:rPr>
-          <w:lang w:val="en-US"/>
-        </w:rPr>
         <w:t xml:space="preserve"> and “Technische Richtlinie Vorbeugender Brandschutz” (TRVB) </w:t>
       </w:r>
       <w:r>
-        <w:rPr>
-          <w:lang w:val="en-US"/>
-        </w:rPr>
         <w:t xml:space="preserve">TRVB 122S </w:t>
       </w:r>
       <w:sdt>
@@ -5038,9 +5005,6 @@
             <w:fldChar w:fldCharType="begin"/>
           </w:r>
           <w:r>
-            <w:rPr>
-              <w:lang w:val="en-US"/>
-            </w:rPr>
             <w:instrText xml:space="preserve"> CITATION Öst13 \l 1031 </w:instrText>
           </w:r>
           <w:r>
@@ -5052,7 +5016,6 @@
           <w:r>
             <w:rPr>
               <w:noProof/>
-              <w:lang w:val="en-US"/>
             </w:rPr>
             <w:t>[8]</w:t>
           </w:r>
@@ -5065,10 +5028,13 @@
         </w:sdtContent>
       </w:sdt>
       <w:r>
-        <w:rPr>
-          <w:lang w:val="en-US"/>
-        </w:rPr>
-        <w:t>. In Germany there are similar guidelines</w:t>
+        <w:t xml:space="preserve">. </w:t>
+      </w:r>
+      <w:r>
+        <w:rPr>
+          <w:lang w:val="en-US"/>
+        </w:rPr>
+        <w:t>In Germany there are similar guidelines</w:t>
       </w:r>
       <w:r>
         <w:rPr>
@@ -5636,7 +5602,7 @@
           <w:lang w:val="en-US"/>
         </w:rPr>
       </w:pPr>
-      <w:bookmarkStart w:id="7" w:name="_Toc31651112"/>
+      <w:bookmarkStart w:id="6" w:name="_Toc31651112"/>
       <w:r>
         <w:rPr>
           <w:lang w:val="en-US"/>
@@ -5655,7 +5621,7 @@
         </w:rPr>
         <w:t>Definition</w:t>
       </w:r>
-      <w:bookmarkEnd w:id="7"/>
+      <w:bookmarkEnd w:id="6"/>
     </w:p>
     <w:p>
       <w:pPr>
@@ -5845,7 +5811,7 @@
           <w:lang w:val="en-US"/>
         </w:rPr>
       </w:pPr>
-      <w:bookmarkStart w:id="8" w:name="_Toc31651113"/>
+      <w:bookmarkStart w:id="7" w:name="_Toc31651113"/>
       <w:r>
         <w:rPr>
           <w:lang w:val="en-US"/>
@@ -5858,7 +5824,7 @@
         </w:rPr>
         <w:t xml:space="preserve"> of this work</w:t>
       </w:r>
-      <w:bookmarkEnd w:id="8"/>
+      <w:bookmarkEnd w:id="7"/>
     </w:p>
     <w:p>
       <w:pPr>
@@ -5979,14 +5945,14 @@
           <w:lang w:val="en-US"/>
         </w:rPr>
       </w:pPr>
-      <w:bookmarkStart w:id="9" w:name="_Toc31651114"/>
+      <w:bookmarkStart w:id="8" w:name="_Toc31651114"/>
       <w:r>
         <w:rPr>
           <w:lang w:val="en-US"/>
         </w:rPr>
         <w:t>Personal Motivation</w:t>
       </w:r>
-      <w:bookmarkEnd w:id="9"/>
+      <w:bookmarkEnd w:id="8"/>
     </w:p>
     <w:p>
       <w:pPr>
@@ -6139,14 +6105,14 @@
           <w:lang w:val="en-US"/>
         </w:rPr>
       </w:pPr>
-      <w:bookmarkStart w:id="10" w:name="_Toc31651115"/>
+      <w:bookmarkStart w:id="9" w:name="_Toc31651115"/>
       <w:r>
         <w:rPr>
           <w:lang w:val="en-US"/>
         </w:rPr>
         <w:t>Methodological Approach</w:t>
       </w:r>
-      <w:bookmarkEnd w:id="10"/>
+      <w:bookmarkEnd w:id="9"/>
     </w:p>
     <w:p>
       <w:pPr>
@@ -6196,14 +6162,14 @@
           <w:lang w:val="en-US"/>
         </w:rPr>
       </w:pPr>
-      <w:bookmarkStart w:id="11" w:name="_Toc31651116"/>
+      <w:bookmarkStart w:id="10" w:name="_Toc31651116"/>
       <w:r>
         <w:rPr>
           <w:lang w:val="en-US"/>
         </w:rPr>
         <w:t>Structure of this thesis</w:t>
       </w:r>
-      <w:bookmarkEnd w:id="11"/>
+      <w:bookmarkEnd w:id="10"/>
     </w:p>
     <w:p>
       <w:pPr>
@@ -6388,7 +6354,7 @@
           <w:lang w:val="en-US"/>
         </w:rPr>
       </w:pPr>
-      <w:bookmarkStart w:id="12" w:name="_Toc31651117"/>
+      <w:bookmarkStart w:id="11" w:name="_Toc31651117"/>
       <w:r>
         <w:rPr>
           <w:lang w:val="en-US"/>
@@ -6396,10 +6362,37 @@
         <w:lastRenderedPageBreak/>
         <w:t>Technical fundamentals</w:t>
       </w:r>
-      <w:bookmarkEnd w:id="12"/>
-    </w:p>
-    <w:p>
-      <w:pPr>
+      <w:bookmarkEnd w:id="11"/>
+    </w:p>
+    <w:p>
+      <w:pPr>
+        <w:jc w:val="both"/>
+        <w:rPr>
+          <w:lang w:val="en-US"/>
+        </w:rPr>
+      </w:pPr>
+      <w:r>
+        <w:rPr>
+          <w:lang w:val="en-US"/>
+        </w:rPr>
+        <w:t>This chapter covers and provides all relevant knowledge needed to understand underlying principles of smoke detection first. Then there is an overview which hardware was used to implement and realize a prototype design. Furthermore, this chapter explains which software</w:t>
+      </w:r>
+      <w:r>
+        <w:rPr>
+          <w:lang w:val="en-US"/>
+        </w:rPr>
+        <w:t xml:space="preserve">, </w:t>
+      </w:r>
+      <w:r>
+        <w:rPr>
+          <w:lang w:val="en-US"/>
+        </w:rPr>
+        <w:t>protocols or standards where needed to apprehend interaction of each component for the prototype.</w:t>
+      </w:r>
+    </w:p>
+    <w:p>
+      <w:pPr>
+        <w:jc w:val="both"/>
         <w:rPr>
           <w:lang w:val="en-US"/>
         </w:rPr>
@@ -6413,21 +6406,729 @@
           <w:lang w:val="en-US"/>
         </w:rPr>
       </w:pPr>
-      <w:bookmarkStart w:id="13" w:name="_Toc31651118"/>
+      <w:bookmarkStart w:id="12" w:name="_Toc31651118"/>
       <w:r>
         <w:rPr>
           <w:lang w:val="en-US"/>
         </w:rPr>
         <w:t>Smoke detectors</w:t>
       </w:r>
+      <w:bookmarkEnd w:id="12"/>
+    </w:p>
+    <w:p>
+      <w:pPr>
+        <w:jc w:val="both"/>
+        <w:rPr>
+          <w:lang w:val="en-US"/>
+        </w:rPr>
+      </w:pPr>
+      <w:r>
+        <w:rPr>
+          <w:lang w:val="en-US"/>
+        </w:rPr>
+        <w:t xml:space="preserve">The </w:t>
+      </w:r>
+      <w:r>
+        <w:rPr>
+          <w:lang w:val="en-US"/>
+        </w:rPr>
+        <w:t>following</w:t>
+      </w:r>
+      <w:r>
+        <w:rPr>
+          <w:lang w:val="en-US"/>
+        </w:rPr>
+        <w:t xml:space="preserve"> chapters </w:t>
+      </w:r>
+      <w:r>
+        <w:rPr>
+          <w:lang w:val="en-US"/>
+        </w:rPr>
+        <w:t>illustrate the</w:t>
+      </w:r>
+      <w:r>
+        <w:rPr>
+          <w:lang w:val="en-US"/>
+        </w:rPr>
+        <w:t xml:space="preserve"> variety of relevant state of the art smoke detector types and their principles of </w:t>
+      </w:r>
+      <w:r>
+        <w:rPr>
+          <w:lang w:val="en-US"/>
+        </w:rPr>
+        <w:t xml:space="preserve">smoke </w:t>
+      </w:r>
+      <w:r>
+        <w:rPr>
+          <w:lang w:val="en-US"/>
+        </w:rPr>
+        <w:t xml:space="preserve">detection. Based </w:t>
+      </w:r>
+      <w:r>
+        <w:rPr>
+          <w:lang w:val="en-US"/>
+        </w:rPr>
+        <w:t>upon</w:t>
+      </w:r>
+      <w:r>
+        <w:rPr>
+          <w:lang w:val="en-US"/>
+        </w:rPr>
+        <w:t xml:space="preserve"> th</w:t>
+      </w:r>
+      <w:r>
+        <w:rPr>
+          <w:lang w:val="en-US"/>
+        </w:rPr>
+        <w:t>eir</w:t>
+      </w:r>
+      <w:r>
+        <w:rPr>
+          <w:lang w:val="en-US"/>
+        </w:rPr>
+        <w:t xml:space="preserve"> description a suitable smoke detector is used for the prototype</w:t>
+      </w:r>
+      <w:r>
+        <w:rPr>
+          <w:lang w:val="en-US"/>
+        </w:rPr>
+        <w:t>.</w:t>
+      </w:r>
+    </w:p>
+    <w:p>
+      <w:pPr>
+        <w:jc w:val="both"/>
+        <w:rPr>
+          <w:lang w:val="en-US"/>
+        </w:rPr>
+      </w:pPr>
+    </w:p>
+    <w:p>
+      <w:pPr>
+        <w:pStyle w:val="berschrift3"/>
+        <w:rPr>
+          <w:lang w:val="en-US"/>
+        </w:rPr>
+      </w:pPr>
+      <w:bookmarkStart w:id="13" w:name="_Toc31651119"/>
+      <w:r>
+        <w:rPr>
+          <w:lang w:val="en-US"/>
+        </w:rPr>
+        <w:t>Factors affecting</w:t>
+      </w:r>
+      <w:r>
+        <w:rPr>
+          <w:lang w:val="en-US"/>
+        </w:rPr>
+        <w:t xml:space="preserve"> smoke detection</w:t>
+      </w:r>
       <w:bookmarkEnd w:id="13"/>
     </w:p>
     <w:p>
       <w:pPr>
-        <w:rPr>
-          <w:lang w:val="en-US"/>
-        </w:rPr>
-      </w:pPr>
+        <w:jc w:val="both"/>
+        <w:rPr>
+          <w:lang w:val="en-US"/>
+        </w:rPr>
+      </w:pPr>
+      <w:r>
+        <w:rPr>
+          <w:lang w:val="en-US"/>
+        </w:rPr>
+        <w:t xml:space="preserve">There are many different factors to be considered when smoke detectors are </w:t>
+      </w:r>
+      <w:r>
+        <w:rPr>
+          <w:lang w:val="en-US"/>
+        </w:rPr>
+        <w:t>in use</w:t>
+      </w:r>
+      <w:r>
+        <w:rPr>
+          <w:lang w:val="en-US"/>
+        </w:rPr>
+        <w:t xml:space="preserve">. But these four </w:t>
+      </w:r>
+      <w:r>
+        <w:rPr>
+          <w:lang w:val="en-US"/>
+        </w:rPr>
+        <w:t xml:space="preserve">key </w:t>
+      </w:r>
+      <w:r>
+        <w:rPr>
+          <w:lang w:val="en-US"/>
+        </w:rPr>
+        <w:t>factors</w:t>
+      </w:r>
+      <w:sdt>
+        <w:sdtPr>
+          <w:rPr>
+            <w:lang w:val="en-US"/>
+          </w:rPr>
+          <w:id w:val="-2060230173"/>
+          <w:citation/>
+        </w:sdtPr>
+        <w:sdtContent>
+          <w:r>
+            <w:rPr>
+              <w:lang w:val="en-US"/>
+            </w:rPr>
+            <w:fldChar w:fldCharType="begin"/>
+          </w:r>
+          <w:r>
+            <w:rPr>
+              <w:lang w:val="en-US"/>
+            </w:rPr>
+            <w:instrText xml:space="preserve"> CITATION Jay10 \l 1031 </w:instrText>
+          </w:r>
+          <w:r>
+            <w:rPr>
+              <w:lang w:val="en-US"/>
+            </w:rPr>
+            <w:fldChar w:fldCharType="separate"/>
+          </w:r>
+          <w:r>
+            <w:rPr>
+              <w:lang w:val="en-US"/>
+            </w:rPr>
+            <w:t xml:space="preserve"> [12]</w:t>
+          </w:r>
+          <w:r>
+            <w:rPr>
+              <w:lang w:val="en-US"/>
+            </w:rPr>
+            <w:fldChar w:fldCharType="end"/>
+          </w:r>
+        </w:sdtContent>
+      </w:sdt>
+      <w:r>
+        <w:rPr>
+          <w:lang w:val="en-US"/>
+        </w:rPr>
+        <w:t xml:space="preserve"> </w:t>
+      </w:r>
+      <w:r>
+        <w:rPr>
+          <w:lang w:val="en-US"/>
+        </w:rPr>
+        <w:t xml:space="preserve">determine how well smoke is detected </w:t>
+      </w:r>
+      <w:r>
+        <w:rPr>
+          <w:lang w:val="en-US"/>
+        </w:rPr>
+        <w:t xml:space="preserve">and </w:t>
+      </w:r>
+      <w:r>
+        <w:rPr>
+          <w:lang w:val="en-US"/>
+        </w:rPr>
+        <w:t xml:space="preserve">these </w:t>
+      </w:r>
+      <w:r>
+        <w:rPr>
+          <w:lang w:val="en-US"/>
+        </w:rPr>
+        <w:t>factors affect detection the most</w:t>
+      </w:r>
+      <w:r>
+        <w:rPr>
+          <w:lang w:val="en-US"/>
+        </w:rPr>
+        <w:t>.</w:t>
+      </w:r>
+    </w:p>
+    <w:p>
+      <w:pPr>
+        <w:jc w:val="both"/>
+        <w:rPr>
+          <w:lang w:val="en-US"/>
+        </w:rPr>
+      </w:pPr>
+    </w:p>
+    <w:p>
+      <w:pPr>
+        <w:jc w:val="both"/>
+        <w:rPr>
+          <w:lang w:val="en-US"/>
+        </w:rPr>
+      </w:pPr>
+      <w:r>
+        <w:rPr>
+          <w:lang w:val="en-US"/>
+        </w:rPr>
+        <w:t>The first factor is smoke itself. Nor the amount of smoke emitted, or composition is not the same, depending which materials burns. Every material burns differently thus meaning the size of particles or smoke density change. Some materials produce larger particles when burned (e.g. plastics) or smoldering fires compared to flaming fires</w:t>
+      </w:r>
+      <w:r>
+        <w:rPr>
+          <w:lang w:val="en-US"/>
+        </w:rPr>
+        <w:t xml:space="preserve"> which emit smaller particles.</w:t>
+      </w:r>
+    </w:p>
+    <w:p>
+      <w:pPr>
+        <w:jc w:val="both"/>
+        <w:rPr>
+          <w:lang w:val="en-US"/>
+        </w:rPr>
+      </w:pPr>
+    </w:p>
+    <w:p>
+      <w:pPr>
+        <w:jc w:val="both"/>
+        <w:rPr>
+          <w:lang w:val="en-US"/>
+        </w:rPr>
+      </w:pPr>
+      <w:r>
+        <w:rPr>
+          <w:lang w:val="en-US"/>
+        </w:rPr>
+        <w:t xml:space="preserve">Another factor is smoke entrance resistance i.e. how easy or hard it is for smoke to permeate into a detection chamber. If this resistance is too high (e.g. geometry or structure of </w:t>
+      </w:r>
+      <w:r>
+        <w:rPr>
+          <w:lang w:val="en-US"/>
+        </w:rPr>
+        <w:t>a</w:t>
+      </w:r>
+      <w:r>
+        <w:rPr>
+          <w:lang w:val="en-US"/>
+        </w:rPr>
+        <w:t xml:space="preserve"> detector, </w:t>
+      </w:r>
+      <w:r>
+        <w:rPr>
+          <w:lang w:val="en-US"/>
+        </w:rPr>
+        <w:t xml:space="preserve">or </w:t>
+      </w:r>
+      <w:r>
+        <w:rPr>
+          <w:lang w:val="en-US"/>
+        </w:rPr>
+        <w:t>filter</w:t>
+      </w:r>
+      <w:r>
+        <w:rPr>
+          <w:lang w:val="en-US"/>
+        </w:rPr>
+        <w:t>s</w:t>
+      </w:r>
+      <w:r>
+        <w:rPr>
+          <w:lang w:val="en-US"/>
+        </w:rPr>
+        <w:t xml:space="preserve"> are to narrow), this will </w:t>
+      </w:r>
+      <w:r>
+        <w:rPr>
+          <w:lang w:val="en-US"/>
+        </w:rPr>
+        <w:t>affect</w:t>
+      </w:r>
+      <w:r>
+        <w:rPr>
+          <w:lang w:val="en-US"/>
+        </w:rPr>
+        <w:t xml:space="preserve"> the rate of detection.</w:t>
+      </w:r>
+    </w:p>
+    <w:p>
+      <w:pPr>
+        <w:jc w:val="both"/>
+        <w:rPr>
+          <w:lang w:val="en-US"/>
+        </w:rPr>
+      </w:pPr>
+    </w:p>
+    <w:p>
+      <w:pPr>
+        <w:jc w:val="both"/>
+        <w:rPr>
+          <w:lang w:val="en-US"/>
+        </w:rPr>
+      </w:pPr>
+      <w:r>
+        <w:rPr>
+          <w:lang w:val="en-US"/>
+        </w:rPr>
+        <w:t>The rate of smoke buildup is factor three. Some materials burn faster than others based on their chemical structure</w:t>
+      </w:r>
+      <w:r>
+        <w:rPr>
+          <w:lang w:val="en-US"/>
+        </w:rPr>
+        <w:t xml:space="preserve"> itself </w:t>
+      </w:r>
+      <w:sdt>
+        <w:sdtPr>
+          <w:rPr>
+            <w:lang w:val="en-US"/>
+          </w:rPr>
+          <w:id w:val="-202719126"/>
+          <w:citation/>
+        </w:sdtPr>
+        <w:sdtContent>
+          <w:r>
+            <w:rPr>
+              <w:lang w:val="en-US"/>
+            </w:rPr>
+            <w:fldChar w:fldCharType="begin"/>
+          </w:r>
+          <w:r>
+            <w:rPr>
+              <w:lang w:val="en-US"/>
+            </w:rPr>
+            <w:instrText xml:space="preserve"> CITATION Enc20 \l 1031 </w:instrText>
+          </w:r>
+          <w:r>
+            <w:rPr>
+              <w:lang w:val="en-US"/>
+            </w:rPr>
+            <w:fldChar w:fldCharType="separate"/>
+          </w:r>
+          <w:r>
+            <w:rPr>
+              <w:noProof/>
+              <w:lang w:val="en-US"/>
+            </w:rPr>
+            <w:t>[13]</w:t>
+          </w:r>
+          <w:r>
+            <w:rPr>
+              <w:lang w:val="en-US"/>
+            </w:rPr>
+            <w:fldChar w:fldCharType="end"/>
+          </w:r>
+        </w:sdtContent>
+      </w:sdt>
+      <w:r>
+        <w:rPr>
+          <w:lang w:val="en-US"/>
+        </w:rPr>
+        <w:t xml:space="preserve">. Or </w:t>
+      </w:r>
+      <w:r>
+        <w:rPr>
+          <w:lang w:val="en-US"/>
+        </w:rPr>
+        <w:t xml:space="preserve">for example </w:t>
+      </w:r>
+      <w:r>
+        <w:rPr>
+          <w:lang w:val="en-US"/>
+        </w:rPr>
+        <w:t>smaller objects burn faster than larger objects (same material, same weight</w:t>
+      </w:r>
+      <w:r>
+        <w:rPr>
+          <w:lang w:val="en-US"/>
+        </w:rPr>
+        <w:t xml:space="preserve"> considered</w:t>
+      </w:r>
+      <w:r>
+        <w:rPr>
+          <w:lang w:val="en-US"/>
+        </w:rPr>
+        <w:t>)</w:t>
+      </w:r>
+      <w:r>
+        <w:rPr>
+          <w:lang w:val="en-US"/>
+        </w:rPr>
+        <w:t>. D</w:t>
+      </w:r>
+      <w:r>
+        <w:rPr>
+          <w:lang w:val="en-US"/>
+        </w:rPr>
+        <w:t xml:space="preserve">ue to their increased surface area, more oxygen </w:t>
+      </w:r>
+      <w:r>
+        <w:rPr>
+          <w:lang w:val="en-US"/>
+        </w:rPr>
+        <w:t xml:space="preserve">contributes to oxidation </w:t>
+      </w:r>
+      <w:r>
+        <w:rPr>
+          <w:lang w:val="en-US"/>
+        </w:rPr>
+        <w:t xml:space="preserve">process </w:t>
+      </w:r>
+      <w:r>
+        <w:rPr>
+          <w:lang w:val="en-US"/>
+        </w:rPr>
+        <w:t xml:space="preserve">leading to an increased </w:t>
+      </w:r>
+      <w:r>
+        <w:rPr>
+          <w:lang w:val="en-US"/>
+        </w:rPr>
+        <w:t>combustion process</w:t>
+      </w:r>
+      <w:r>
+        <w:rPr>
+          <w:lang w:val="en-US"/>
+        </w:rPr>
+        <w:t xml:space="preserve"> </w:t>
+      </w:r>
+      <w:sdt>
+        <w:sdtPr>
+          <w:rPr>
+            <w:lang w:val="en-US"/>
+          </w:rPr>
+          <w:id w:val="-493718242"/>
+          <w:citation/>
+        </w:sdtPr>
+        <w:sdtContent>
+          <w:r>
+            <w:rPr>
+              <w:lang w:val="en-US"/>
+            </w:rPr>
+            <w:fldChar w:fldCharType="begin"/>
+          </w:r>
+          <w:r>
+            <w:rPr>
+              <w:lang w:val="en-US"/>
+            </w:rPr>
+            <w:instrText xml:space="preserve">CITATION Jür01 \l 1031 </w:instrText>
+          </w:r>
+          <w:r>
+            <w:rPr>
+              <w:lang w:val="en-US"/>
+            </w:rPr>
+            <w:fldChar w:fldCharType="separate"/>
+          </w:r>
+          <w:r>
+            <w:rPr>
+              <w:noProof/>
+              <w:lang w:val="en-US"/>
+            </w:rPr>
+            <w:t>[14]</w:t>
+          </w:r>
+          <w:r>
+            <w:rPr>
+              <w:lang w:val="en-US"/>
+            </w:rPr>
+            <w:fldChar w:fldCharType="end"/>
+          </w:r>
+        </w:sdtContent>
+      </w:sdt>
+      <w:r>
+        <w:rPr>
+          <w:lang w:val="en-US"/>
+        </w:rPr>
+        <w:t>.</w:t>
+      </w:r>
+    </w:p>
+    <w:p>
+      <w:pPr>
+        <w:jc w:val="both"/>
+        <w:rPr>
+          <w:lang w:val="en-US"/>
+        </w:rPr>
+      </w:pPr>
+    </w:p>
+    <w:p>
+      <w:pPr>
+        <w:jc w:val="both"/>
+        <w:rPr>
+          <w:lang w:val="en-US"/>
+        </w:rPr>
+      </w:pPr>
+      <w:r>
+        <w:rPr>
+          <w:lang w:val="en-US"/>
+        </w:rPr>
+        <w:t>The last factor to be considered is the l</w:t>
+      </w:r>
+      <w:r>
+        <w:rPr>
+          <w:lang w:val="en-US"/>
+        </w:rPr>
+        <w:t>ow propagation velocity of smoke</w:t>
+      </w:r>
+      <w:r>
+        <w:rPr>
+          <w:lang w:val="en-US"/>
+        </w:rPr>
+        <w:t xml:space="preserve"> (unless there are no vents or air supply nearby or active)</w:t>
+      </w:r>
+      <w:r>
+        <w:rPr>
+          <w:lang w:val="en-US"/>
+        </w:rPr>
+        <w:t xml:space="preserve">. On one side </w:t>
+      </w:r>
+      <w:r>
+        <w:rPr>
+          <w:lang w:val="en-US"/>
+        </w:rPr>
+        <w:t>this eases</w:t>
+      </w:r>
+      <w:r>
+        <w:rPr>
+          <w:lang w:val="en-US"/>
+        </w:rPr>
+        <w:t xml:space="preserve"> </w:t>
+      </w:r>
+      <w:r>
+        <w:rPr>
+          <w:lang w:val="en-US"/>
+        </w:rPr>
+        <w:t xml:space="preserve">smoke </w:t>
+      </w:r>
+      <w:r>
+        <w:rPr>
+          <w:lang w:val="en-US"/>
+        </w:rPr>
+        <w:t>permeat</w:t>
+      </w:r>
+      <w:r>
+        <w:rPr>
+          <w:lang w:val="en-US"/>
+        </w:rPr>
+        <w:t>ing</w:t>
+      </w:r>
+      <w:r>
+        <w:rPr>
+          <w:lang w:val="en-US"/>
+        </w:rPr>
+        <w:t xml:space="preserve"> into a detector chamber. On </w:t>
+      </w:r>
+      <w:r>
+        <w:rPr>
+          <w:lang w:val="en-US"/>
+        </w:rPr>
+        <w:t>an</w:t>
+      </w:r>
+      <w:r>
+        <w:rPr>
+          <w:lang w:val="en-US"/>
+        </w:rPr>
+        <w:t xml:space="preserve">other side this low velocity smoke could </w:t>
+      </w:r>
+      <w:r>
+        <w:rPr>
+          <w:lang w:val="en-US"/>
+        </w:rPr>
+        <w:t xml:space="preserve">cool down and </w:t>
+      </w:r>
+      <w:r>
+        <w:rPr>
+          <w:lang w:val="en-US"/>
+        </w:rPr>
+        <w:t>form larger particles</w:t>
+      </w:r>
+      <w:r>
+        <w:rPr>
+          <w:lang w:val="en-US"/>
+        </w:rPr>
+        <w:t xml:space="preserve"> i.e. there are less particles for detection and it takes smoke longer from the fire source to reach the detector.</w:t>
+      </w:r>
+    </w:p>
+    <w:p>
+      <w:pPr>
+        <w:jc w:val="both"/>
+        <w:rPr>
+          <w:lang w:val="en-US"/>
+        </w:rPr>
+      </w:pPr>
+    </w:p>
+    <w:p>
+      <w:pPr>
+        <w:jc w:val="both"/>
+        <w:rPr>
+          <w:lang w:val="en-US"/>
+        </w:rPr>
+      </w:pPr>
+      <w:r>
+        <w:rPr>
+          <w:lang w:val="en-US"/>
+        </w:rPr>
+        <w:t xml:space="preserve">With this comprehension </w:t>
+      </w:r>
+      <w:r>
+        <w:rPr>
+          <w:lang w:val="en-US"/>
+        </w:rPr>
+        <w:t xml:space="preserve">in mind, </w:t>
+      </w:r>
+      <w:r>
+        <w:rPr>
+          <w:lang w:val="en-US"/>
+        </w:rPr>
+        <w:t xml:space="preserve">smoke detectors have different sensitivities </w:t>
+      </w:r>
+      <w:r>
+        <w:rPr>
+          <w:lang w:val="en-US"/>
+        </w:rPr>
+        <w:t>based on</w:t>
+      </w:r>
+      <w:r>
+        <w:rPr>
+          <w:lang w:val="en-US"/>
+        </w:rPr>
+        <w:t xml:space="preserve"> their </w:t>
+      </w:r>
+      <w:r>
+        <w:rPr>
+          <w:lang w:val="en-US"/>
+        </w:rPr>
+        <w:t xml:space="preserve">varying </w:t>
+      </w:r>
+      <w:r>
+        <w:rPr>
+          <w:lang w:val="en-US"/>
+        </w:rPr>
+        <w:t xml:space="preserve">detection mechanisms </w:t>
+      </w:r>
+      <w:r>
+        <w:rPr>
+          <w:lang w:val="en-US"/>
+        </w:rPr>
+        <w:t>and scopes</w:t>
+      </w:r>
+      <w:r>
+        <w:rPr>
+          <w:lang w:val="en-US"/>
+        </w:rPr>
+        <w:t xml:space="preserve"> </w:t>
+      </w:r>
+      <w:r>
+        <w:rPr>
+          <w:lang w:val="en-US"/>
+        </w:rPr>
+        <w:t>to detect</w:t>
+      </w:r>
+      <w:bookmarkStart w:id="14" w:name="_GoBack"/>
+      <w:bookmarkEnd w:id="14"/>
+      <w:r>
+        <w:rPr>
+          <w:lang w:val="en-US"/>
+        </w:rPr>
+        <w:t xml:space="preserve"> </w:t>
+      </w:r>
+      <w:r>
+        <w:rPr>
+          <w:lang w:val="en-US"/>
+        </w:rPr>
+        <w:t>smoke particles</w:t>
+      </w:r>
+      <w:r>
+        <w:rPr>
+          <w:lang w:val="en-US"/>
+        </w:rPr>
+        <w:t>.</w:t>
+      </w:r>
     </w:p>
     <w:p>
       <w:pPr>
@@ -6436,14 +7137,34 @@
           <w:lang w:val="en-US"/>
         </w:rPr>
       </w:pPr>
-      <w:bookmarkStart w:id="14" w:name="_Toc31651119"/>
-      <w:r>
-        <w:rPr>
-          <w:lang w:val="en-US"/>
-        </w:rPr>
-        <w:t>Principles of smoke detection</w:t>
-      </w:r>
-      <w:bookmarkEnd w:id="14"/>
+      <w:bookmarkStart w:id="15" w:name="_Toc31651120"/>
+      <w:r>
+        <w:rPr>
+          <w:lang w:val="en-US"/>
+        </w:rPr>
+        <w:lastRenderedPageBreak/>
+        <w:t>Ionization</w:t>
+      </w:r>
+      <w:r>
+        <w:rPr>
+          <w:lang w:val="en-US"/>
+        </w:rPr>
+        <w:t xml:space="preserve"> smoke detectors</w:t>
+      </w:r>
+      <w:bookmarkEnd w:id="15"/>
+    </w:p>
+    <w:p>
+      <w:pPr>
+        <w:rPr>
+          <w:lang w:val="en-US"/>
+        </w:rPr>
+      </w:pPr>
+      <w:r>
+        <w:rPr>
+          <w:lang w:val="en-US"/>
+        </w:rPr>
+        <w:t>Mention commercial use</w:t>
+      </w:r>
     </w:p>
     <w:p>
       <w:pPr>
@@ -6459,12 +7180,12 @@
           <w:lang w:val="en-US"/>
         </w:rPr>
       </w:pPr>
-      <w:bookmarkStart w:id="15" w:name="_Toc31651120"/>
-      <w:r>
-        <w:rPr>
-          <w:lang w:val="en-US"/>
-        </w:rPr>
-        <w:t>Ionization</w:t>
+      <w:bookmarkStart w:id="16" w:name="_Toc31651121"/>
+      <w:r>
+        <w:rPr>
+          <w:lang w:val="en-US"/>
+        </w:rPr>
+        <w:t>Photoelectric</w:t>
       </w:r>
       <w:r>
         <w:rPr>
@@ -6472,7 +7193,7 @@
         </w:rPr>
         <w:t xml:space="preserve"> smoke detectors</w:t>
       </w:r>
-      <w:bookmarkEnd w:id="15"/>
+      <w:bookmarkEnd w:id="16"/>
     </w:p>
     <w:p>
       <w:pPr>
@@ -6501,20 +7222,14 @@
           <w:lang w:val="en-US"/>
         </w:rPr>
       </w:pPr>
-      <w:bookmarkStart w:id="16" w:name="_Toc31651121"/>
-      <w:r>
-        <w:rPr>
-          <w:lang w:val="en-US"/>
-        </w:rPr>
-        <w:t>Photoelectric</w:t>
-      </w:r>
-      <w:r>
-        <w:rPr>
-          <w:lang w:val="en-US"/>
-        </w:rPr>
-        <w:t xml:space="preserve"> smoke detectors</w:t>
-      </w:r>
-      <w:bookmarkEnd w:id="16"/>
+      <w:bookmarkStart w:id="17" w:name="_Toc31651122"/>
+      <w:r>
+        <w:rPr>
+          <w:lang w:val="en-US"/>
+        </w:rPr>
+        <w:t>Carbon Monoxide detectors</w:t>
+      </w:r>
+      <w:bookmarkEnd w:id="17"/>
     </w:p>
     <w:p>
       <w:pPr>
@@ -6543,14 +7258,14 @@
           <w:lang w:val="en-US"/>
         </w:rPr>
       </w:pPr>
-      <w:bookmarkStart w:id="17" w:name="_Toc31651122"/>
-      <w:r>
-        <w:rPr>
-          <w:lang w:val="en-US"/>
-        </w:rPr>
-        <w:t>Carbon Monoxide detectors</w:t>
-      </w:r>
-      <w:bookmarkEnd w:id="17"/>
+      <w:bookmarkStart w:id="18" w:name="_Toc31651123"/>
+      <w:r>
+        <w:rPr>
+          <w:lang w:val="en-US"/>
+        </w:rPr>
+        <w:t>Multiple sensor detectors</w:t>
+      </w:r>
+      <w:bookmarkEnd w:id="18"/>
     </w:p>
     <w:p>
       <w:pPr>
@@ -6579,14 +7294,14 @@
           <w:lang w:val="en-US"/>
         </w:rPr>
       </w:pPr>
-      <w:bookmarkStart w:id="18" w:name="_Toc31651123"/>
-      <w:r>
-        <w:rPr>
-          <w:lang w:val="en-US"/>
-        </w:rPr>
-        <w:t>Multiple sensor detectors</w:t>
-      </w:r>
-      <w:bookmarkEnd w:id="18"/>
+      <w:bookmarkStart w:id="19" w:name="_Toc31651124"/>
+      <w:r>
+        <w:rPr>
+          <w:lang w:val="en-US"/>
+        </w:rPr>
+        <w:t>Aspirating smoke detectors</w:t>
+      </w:r>
+      <w:bookmarkEnd w:id="19"/>
     </w:p>
     <w:p>
       <w:pPr>
@@ -6615,26 +7330,27 @@
           <w:lang w:val="en-US"/>
         </w:rPr>
       </w:pPr>
-      <w:bookmarkStart w:id="19" w:name="_Toc31651124"/>
-      <w:r>
-        <w:rPr>
-          <w:lang w:val="en-US"/>
-        </w:rPr>
-        <w:t>Aspirating smoke detectors</w:t>
-      </w:r>
-      <w:bookmarkEnd w:id="19"/>
-    </w:p>
-    <w:p>
-      <w:pPr>
-        <w:rPr>
-          <w:lang w:val="en-US"/>
-        </w:rPr>
-      </w:pPr>
-      <w:r>
-        <w:rPr>
-          <w:lang w:val="en-US"/>
-        </w:rPr>
-        <w:t>Mention commercial use</w:t>
+      <w:bookmarkStart w:id="20" w:name="_Toc31651125"/>
+      <w:r>
+        <w:rPr>
+          <w:lang w:val="en-US"/>
+        </w:rPr>
+        <w:t>Linear detectors</w:t>
+      </w:r>
+      <w:bookmarkEnd w:id="20"/>
+    </w:p>
+    <w:p>
+      <w:pPr>
+        <w:rPr>
+          <w:lang w:val="en-US"/>
+        </w:rPr>
+      </w:pPr>
+      <w:r>
+        <w:rPr>
+          <w:highlight w:val="yellow"/>
+          <w:lang w:val="en-US"/>
+        </w:rPr>
+        <w:t>Relevant???</w:t>
       </w:r>
     </w:p>
     <w:p>
@@ -6651,14 +7367,43 @@
           <w:lang w:val="en-US"/>
         </w:rPr>
       </w:pPr>
-      <w:bookmarkStart w:id="20" w:name="_Toc31651125"/>
-      <w:r>
-        <w:rPr>
-          <w:lang w:val="en-US"/>
-        </w:rPr>
-        <w:t>Linear detectors</w:t>
-      </w:r>
-      <w:bookmarkEnd w:id="20"/>
+      <w:bookmarkStart w:id="21" w:name="_Toc31651126"/>
+      <w:r>
+        <w:rPr>
+          <w:lang w:val="en-US"/>
+        </w:rPr>
+        <w:t>Smoke detectors for home use</w:t>
+      </w:r>
+      <w:bookmarkEnd w:id="21"/>
+    </w:p>
+    <w:p>
+      <w:pPr>
+        <w:rPr>
+          <w:lang w:val="en-US"/>
+        </w:rPr>
+      </w:pPr>
+    </w:p>
+    <w:p>
+      <w:pPr>
+        <w:pStyle w:val="berschrift3"/>
+        <w:rPr>
+          <w:lang w:val="en-US"/>
+        </w:rPr>
+      </w:pPr>
+      <w:bookmarkStart w:id="22" w:name="_Toc31651127"/>
+      <w:r>
+        <w:rPr>
+          <w:lang w:val="en-US"/>
+        </w:rPr>
+        <w:t>Regulations for smoke detector</w:t>
+      </w:r>
+      <w:r>
+        <w:rPr>
+          <w:lang w:val="en-US"/>
+        </w:rPr>
+        <w:t>s</w:t>
+      </w:r>
+      <w:bookmarkEnd w:id="22"/>
     </w:p>
     <w:p>
       <w:pPr>
@@ -6671,8 +7416,31 @@
           <w:highlight w:val="yellow"/>
           <w:lang w:val="en-US"/>
         </w:rPr>
-        <w:t>Relevant???</w:t>
-      </w:r>
+        <w:t>Relevant ??? a little is covered in the introduction</w:t>
+      </w:r>
+    </w:p>
+    <w:p>
+      <w:pPr>
+        <w:rPr>
+          <w:lang w:val="en-US"/>
+        </w:rPr>
+      </w:pPr>
+    </w:p>
+    <w:p>
+      <w:pPr>
+        <w:pStyle w:val="berschrift2"/>
+        <w:rPr>
+          <w:lang w:val="en-US"/>
+        </w:rPr>
+      </w:pPr>
+      <w:bookmarkStart w:id="23" w:name="_Toc31651128"/>
+      <w:r>
+        <w:rPr>
+          <w:lang w:val="en-US"/>
+        </w:rPr>
+        <w:t>Hardware</w:t>
+      </w:r>
+      <w:bookmarkEnd w:id="23"/>
     </w:p>
     <w:p>
       <w:pPr>
@@ -6688,14 +7456,14 @@
           <w:lang w:val="en-US"/>
         </w:rPr>
       </w:pPr>
-      <w:bookmarkStart w:id="21" w:name="_Toc31651126"/>
-      <w:r>
-        <w:rPr>
-          <w:lang w:val="en-US"/>
-        </w:rPr>
-        <w:t>Smoke detectors for home use</w:t>
-      </w:r>
-      <w:bookmarkEnd w:id="21"/>
+      <w:bookmarkStart w:id="24" w:name="_Toc31651129"/>
+      <w:r>
+        <w:rPr>
+          <w:lang w:val="en-US"/>
+        </w:rPr>
+        <w:t>Tessel 2</w:t>
+      </w:r>
+      <w:bookmarkEnd w:id="24"/>
     </w:p>
     <w:p>
       <w:pPr>
@@ -6711,37 +7479,41 @@
           <w:lang w:val="en-US"/>
         </w:rPr>
       </w:pPr>
-      <w:bookmarkStart w:id="22" w:name="_Toc31651127"/>
-      <w:r>
-        <w:rPr>
-          <w:lang w:val="en-US"/>
-        </w:rPr>
-        <w:t>Regulations for smoke detector</w:t>
-      </w:r>
-      <w:r>
-        <w:rPr>
-          <w:lang w:val="en-US"/>
-        </w:rPr>
-        <w:t>s</w:t>
-      </w:r>
-      <w:bookmarkEnd w:id="22"/>
-    </w:p>
-    <w:p>
-      <w:pPr>
-        <w:rPr>
-          <w:lang w:val="en-US"/>
-        </w:rPr>
-      </w:pPr>
-      <w:r>
-        <w:rPr>
-          <w:highlight w:val="yellow"/>
-          <w:lang w:val="en-US"/>
-        </w:rPr>
-        <w:t>Relevant ??? a little is covered in the introduction</w:t>
-      </w:r>
-    </w:p>
-    <w:p>
-      <w:pPr>
+      <w:bookmarkStart w:id="25" w:name="_Toc31651130"/>
+      <w:r>
+        <w:rPr>
+          <w:lang w:val="en-US"/>
+        </w:rPr>
+        <w:t>IR-Sensor</w:t>
+      </w:r>
+      <w:bookmarkEnd w:id="25"/>
+    </w:p>
+    <w:p>
+      <w:pPr>
+        <w:rPr>
+          <w:lang w:val="en-US"/>
+        </w:rPr>
+      </w:pPr>
+    </w:p>
+    <w:p>
+      <w:pPr>
+        <w:pStyle w:val="berschrift3"/>
+        <w:rPr>
+          <w:lang w:val="en-US"/>
+        </w:rPr>
+      </w:pPr>
+      <w:bookmarkStart w:id="26" w:name="_Toc31651131"/>
+      <w:r>
+        <w:rPr>
+          <w:lang w:val="en-US"/>
+        </w:rPr>
+        <w:t>IR-Receiver</w:t>
+      </w:r>
+      <w:bookmarkEnd w:id="26"/>
+    </w:p>
+    <w:p>
+      <w:pPr>
+        <w:jc w:val="both"/>
         <w:rPr>
           <w:lang w:val="en-US"/>
         </w:rPr>
@@ -6754,14 +7526,14 @@
           <w:lang w:val="en-US"/>
         </w:rPr>
       </w:pPr>
-      <w:bookmarkStart w:id="23" w:name="_Toc31651128"/>
-      <w:r>
-        <w:rPr>
-          <w:lang w:val="en-US"/>
-        </w:rPr>
-        <w:t>Hardware</w:t>
-      </w:r>
-      <w:bookmarkEnd w:id="23"/>
+      <w:bookmarkStart w:id="27" w:name="_Toc31651132"/>
+      <w:r>
+        <w:rPr>
+          <w:lang w:val="en-US"/>
+        </w:rPr>
+        <w:t>Software</w:t>
+      </w:r>
+      <w:bookmarkEnd w:id="27"/>
     </w:p>
     <w:p>
       <w:pPr>
@@ -6777,14 +7549,16 @@
           <w:lang w:val="en-US"/>
         </w:rPr>
       </w:pPr>
-      <w:bookmarkStart w:id="24" w:name="_Toc31651129"/>
-      <w:r>
-        <w:rPr>
-          <w:lang w:val="en-US"/>
-        </w:rPr>
-        <w:t>Tessel 2</w:t>
-      </w:r>
-      <w:bookmarkEnd w:id="24"/>
+      <w:bookmarkStart w:id="28" w:name="_Toc31651133"/>
+      <w:bookmarkStart w:id="29" w:name="_Toc31651135"/>
+      <w:r>
+        <w:rPr>
+          <w:lang w:val="en-US"/>
+        </w:rPr>
+        <w:lastRenderedPageBreak/>
+        <w:t>Node.js</w:t>
+      </w:r>
+      <w:bookmarkEnd w:id="29"/>
     </w:p>
     <w:p>
       <w:pPr>
@@ -6800,15 +7574,13 @@
           <w:lang w:val="en-US"/>
         </w:rPr>
       </w:pPr>
-      <w:bookmarkStart w:id="25" w:name="_Toc31651130"/>
-      <w:r>
-        <w:rPr>
-          <w:lang w:val="en-US"/>
-        </w:rPr>
-        <w:lastRenderedPageBreak/>
-        <w:t>IR-Sensor</w:t>
-      </w:r>
-      <w:bookmarkEnd w:id="25"/>
+      <w:r>
+        <w:rPr>
+          <w:lang w:val="en-US"/>
+        </w:rPr>
+        <w:t>Node package manager</w:t>
+      </w:r>
+      <w:bookmarkEnd w:id="28"/>
     </w:p>
     <w:p>
       <w:pPr>
@@ -6824,77 +7596,7 @@
           <w:lang w:val="en-US"/>
         </w:rPr>
       </w:pPr>
-      <w:bookmarkStart w:id="26" w:name="_Toc31651131"/>
-      <w:r>
-        <w:rPr>
-          <w:lang w:val="en-US"/>
-        </w:rPr>
-        <w:t>IR-Receiver</w:t>
-      </w:r>
-      <w:bookmarkEnd w:id="26"/>
-    </w:p>
-    <w:p>
-      <w:pPr>
-        <w:jc w:val="both"/>
-        <w:rPr>
-          <w:lang w:val="en-US"/>
-        </w:rPr>
-      </w:pPr>
-    </w:p>
-    <w:p>
-      <w:pPr>
-        <w:pStyle w:val="berschrift2"/>
-        <w:rPr>
-          <w:lang w:val="en-US"/>
-        </w:rPr>
-      </w:pPr>
-      <w:bookmarkStart w:id="27" w:name="_Toc31651132"/>
-      <w:r>
-        <w:rPr>
-          <w:lang w:val="en-US"/>
-        </w:rPr>
-        <w:t>Software</w:t>
-      </w:r>
-      <w:bookmarkEnd w:id="27"/>
-    </w:p>
-    <w:p>
-      <w:pPr>
-        <w:rPr>
-          <w:lang w:val="en-US"/>
-        </w:rPr>
-      </w:pPr>
-    </w:p>
-    <w:p>
-      <w:pPr>
-        <w:pStyle w:val="berschrift3"/>
-        <w:rPr>
-          <w:lang w:val="en-US"/>
-        </w:rPr>
-      </w:pPr>
-      <w:bookmarkStart w:id="28" w:name="_Toc31651133"/>
-      <w:r>
-        <w:rPr>
-          <w:lang w:val="en-US"/>
-        </w:rPr>
-        <w:t>Node package manager</w:t>
-      </w:r>
-      <w:bookmarkEnd w:id="28"/>
-    </w:p>
-    <w:p>
-      <w:pPr>
-        <w:rPr>
-          <w:lang w:val="en-US"/>
-        </w:rPr>
-      </w:pPr>
-    </w:p>
-    <w:p>
-      <w:pPr>
-        <w:pStyle w:val="berschrift3"/>
-        <w:rPr>
-          <w:lang w:val="en-US"/>
-        </w:rPr>
-      </w:pPr>
-      <w:bookmarkStart w:id="29" w:name="_Toc31651134"/>
+      <w:bookmarkStart w:id="30" w:name="_Toc31651134"/>
       <w:r>
         <w:rPr>
           <w:lang w:val="en-US"/>
@@ -6912,29 +7614,6 @@
           <w:lang w:val="en-US"/>
         </w:rPr>
         <w:t>cript</w:t>
-      </w:r>
-      <w:bookmarkEnd w:id="29"/>
-    </w:p>
-    <w:p>
-      <w:pPr>
-        <w:rPr>
-          <w:lang w:val="en-US"/>
-        </w:rPr>
-      </w:pPr>
-    </w:p>
-    <w:p>
-      <w:pPr>
-        <w:pStyle w:val="berschrift3"/>
-        <w:rPr>
-          <w:lang w:val="en-US"/>
-        </w:rPr>
-      </w:pPr>
-      <w:bookmarkStart w:id="30" w:name="_Toc31651135"/>
-      <w:r>
-        <w:rPr>
-          <w:lang w:val="en-US"/>
-        </w:rPr>
-        <w:t>Node.js</w:t>
       </w:r>
       <w:bookmarkEnd w:id="30"/>
     </w:p>
@@ -7282,7 +7961,7 @@
                   <w:noProof/>
                   <w:sz w:val="20"/>
                   <w:szCs w:val="20"/>
-                  <w:lang w:val="en-US" w:eastAsia="de-AT"/>
+                  <w:lang w:val="de-AT" w:eastAsia="de-AT"/>
                 </w:rPr>
               </w:pPr>
               <w:r>
@@ -7322,7 +8001,7 @@
               </w:tblGrid>
               <w:tr>
                 <w:trPr>
-                  <w:divId w:val="51735447"/>
+                  <w:divId w:val="1173301752"/>
                   <w:tblCellSpacing w:w="15" w:type="dxa"/>
                 </w:trPr>
                 <w:tc>
@@ -7374,7 +8053,7 @@
               </w:tr>
               <w:tr>
                 <w:trPr>
-                  <w:divId w:val="51735447"/>
+                  <w:divId w:val="1173301752"/>
                   <w:tblCellSpacing w:w="15" w:type="dxa"/>
                 </w:trPr>
                 <w:tc>
@@ -7424,7 +8103,7 @@
               </w:tr>
               <w:tr>
                 <w:trPr>
-                  <w:divId w:val="51735447"/>
+                  <w:divId w:val="1173301752"/>
                   <w:tblCellSpacing w:w="15" w:type="dxa"/>
                 </w:trPr>
                 <w:tc>
@@ -7474,7 +8153,7 @@
               </w:tr>
               <w:tr>
                 <w:trPr>
-                  <w:divId w:val="51735447"/>
+                  <w:divId w:val="1173301752"/>
                   <w:tblCellSpacing w:w="15" w:type="dxa"/>
                 </w:trPr>
                 <w:tc>
@@ -7524,7 +8203,7 @@
               </w:tr>
               <w:tr>
                 <w:trPr>
-                  <w:divId w:val="51735447"/>
+                  <w:divId w:val="1173301752"/>
                   <w:tblCellSpacing w:w="15" w:type="dxa"/>
                 </w:trPr>
                 <w:tc>
@@ -7574,7 +8253,7 @@
               </w:tr>
               <w:tr>
                 <w:trPr>
-                  <w:divId w:val="51735447"/>
+                  <w:divId w:val="1173301752"/>
                   <w:tblCellSpacing w:w="15" w:type="dxa"/>
                 </w:trPr>
                 <w:tc>
@@ -7624,7 +8303,7 @@
               </w:tr>
               <w:tr>
                 <w:trPr>
-                  <w:divId w:val="51735447"/>
+                  <w:divId w:val="1173301752"/>
                   <w:tblCellSpacing w:w="15" w:type="dxa"/>
                 </w:trPr>
                 <w:tc>
@@ -7665,16 +8344,23 @@
                     <w:r>
                       <w:rPr>
                         <w:noProof/>
+                        <w:lang w:val="de-DE"/>
+                      </w:rPr>
+                      <w:t xml:space="preserve">Österreichisches Institut für Bautechnik, "OIB Richtline 2 | OIB," 04 2019. </w:t>
+                    </w:r>
+                    <w:r>
+                      <w:rPr>
+                        <w:noProof/>
                         <w:lang w:val="en-US"/>
                       </w:rPr>
-                      <w:t>Österreichisches Institut für Bautechnik, "OIB Richtline 2 | OIB," 04 2019. [Online]. Available: https://www.oib.or.at/sites/default/files/richtlinie_2_12.04.19_0.pdf. [Accessed 02 02 2020].</w:t>
+                      <w:t>[Online]. Available: https://www.oib.or.at/sites/default/files/richtlinie_2_12.04.19_0.pdf. [Accessed 02 02 2020].</w:t>
                     </w:r>
                   </w:p>
                 </w:tc>
               </w:tr>
               <w:tr>
                 <w:trPr>
-                  <w:divId w:val="51735447"/>
+                  <w:divId w:val="1173301752"/>
                   <w:tblCellSpacing w:w="15" w:type="dxa"/>
                 </w:trPr>
                 <w:tc>
@@ -7715,16 +8401,23 @@
                     <w:r>
                       <w:rPr>
                         <w:noProof/>
+                        <w:lang w:val="de-DE"/>
+                      </w:rPr>
+                      <w:t xml:space="preserve">Österreichischer Bundesfeuerwehrverband , "TRVB-122-13-ohne-Anhang-3," 06 06 2013. </w:t>
+                    </w:r>
+                    <w:r>
+                      <w:rPr>
+                        <w:noProof/>
                         <w:lang w:val="en-US"/>
                       </w:rPr>
-                      <w:t>Österreichischer Bundesfeuerwehrverband , "TRVB-122-13-ohne-Anhang-3," 06 06 2013. [Online]. Available: https://www.bundesfeuerwehrverband.at/wp-content/uploads/2017/07/TRVB-122-13-ohne-Anhang-3.pdf. [Accessed 02 02 2020].</w:t>
+                      <w:t>[Online]. Available: https://www.bundesfeuerwehrverband.at/wp-content/uploads/2017/07/TRVB-122-13-ohne-Anhang-3.pdf. [Accessed 02 02 2020].</w:t>
                     </w:r>
                   </w:p>
                 </w:tc>
               </w:tr>
               <w:tr>
                 <w:trPr>
-                  <w:divId w:val="51735447"/>
+                  <w:divId w:val="1173301752"/>
                   <w:tblCellSpacing w:w="15" w:type="dxa"/>
                 </w:trPr>
                 <w:tc>
@@ -7759,13 +8452,13 @@
                       <w:pStyle w:val="Literaturverzeichnis"/>
                       <w:rPr>
                         <w:noProof/>
-                        <w:lang w:val="en-US"/>
+                        <w:lang w:val="de-DE"/>
                       </w:rPr>
                     </w:pPr>
                     <w:r>
                       <w:rPr>
                         <w:noProof/>
-                        <w:lang w:val="en-US"/>
+                        <w:lang w:val="de-DE"/>
                       </w:rPr>
                       <w:t xml:space="preserve">A. Merschbacher, Brandschutzfibel, Planegg, Deutschland: Springer Vieweg, 2018. </w:t>
                     </w:r>
@@ -7774,7 +8467,7 @@
               </w:tr>
               <w:tr>
                 <w:trPr>
-                  <w:divId w:val="51735447"/>
+                  <w:divId w:val="1173301752"/>
                   <w:tblCellSpacing w:w="15" w:type="dxa"/>
                 </w:trPr>
                 <w:tc>
@@ -7824,7 +8517,7 @@
               </w:tr>
               <w:tr>
                 <w:trPr>
-                  <w:divId w:val="51735447"/>
+                  <w:divId w:val="1173301752"/>
                   <w:tblCellSpacing w:w="15" w:type="dxa"/>
                 </w:trPr>
                 <w:tc>
@@ -7866,9 +8559,166 @@
                     <w:r>
                       <w:rPr>
                         <w:noProof/>
+                        <w:lang w:val="de-DE"/>
+                      </w:rPr>
+                      <w:t xml:space="preserve">Hekatron Vertriebs GmbH, "produktinformation-genius-plus-und-genius-plus-x," Hekatron Vertriebs GmbH, 16 03 2018. </w:t>
+                    </w:r>
+                    <w:r>
+                      <w:rPr>
+                        <w:noProof/>
                         <w:lang w:val="en-US"/>
                       </w:rPr>
-                      <w:t>Hekatron Vertriebs GmbH, "produktinformation-genius-plus-und-genius-plus-x," Hekatron Vertriebs GmbH, 16 03 2018. [Online]. Available: https://www.hekatron-brandschutz.de/fileadmin/hekatron_elo/eloid/produktinformation-genius-plus-und-genius-plus-x_9708245.pdf. [Accessed 29 01 2020].</w:t>
+                      <w:t>[Online]. Available: https://www.hekatron-brandschutz.de/fileadmin/hekatron_elo/eloid/produktinformation-genius-plus-und-genius-plus-x_9708245.pdf. [Accessed 29 01 2020].</w:t>
+                    </w:r>
+                  </w:p>
+                </w:tc>
+              </w:tr>
+              <w:tr>
+                <w:trPr>
+                  <w:divId w:val="1173301752"/>
+                  <w:tblCellSpacing w:w="15" w:type="dxa"/>
+                </w:trPr>
+                <w:tc>
+                  <w:tcPr>
+                    <w:tcW w:w="50" w:type="pct"/>
+                    <w:hideMark/>
+                  </w:tcPr>
+                  <w:p>
+                    <w:pPr>
+                      <w:pStyle w:val="Literaturverzeichnis"/>
+                      <w:rPr>
+                        <w:noProof/>
+                        <w:lang w:val="en-US"/>
+                      </w:rPr>
+                    </w:pPr>
+                    <w:r>
+                      <w:rPr>
+                        <w:noProof/>
+                        <w:lang w:val="en-US"/>
+                      </w:rPr>
+                      <w:t xml:space="preserve">[12] </w:t>
+                    </w:r>
+                  </w:p>
+                </w:tc>
+                <w:tc>
+                  <w:tcPr>
+                    <w:tcW w:w="0" w:type="auto"/>
+                    <w:hideMark/>
+                  </w:tcPr>
+                  <w:p>
+                    <w:pPr>
+                      <w:pStyle w:val="Literaturverzeichnis"/>
+                      <w:rPr>
+                        <w:noProof/>
+                        <w:lang w:val="en-US"/>
+                      </w:rPr>
+                    </w:pPr>
+                    <w:r>
+                      <w:rPr>
+                        <w:noProof/>
+                        <w:lang w:val="en-US"/>
+                      </w:rPr>
+                      <w:t>J. Fleming, "Smoke Detector Technlogy Research," The World Safety Foundation, 2010. [Online]. Available: https://de.scribd.com/document/14390291/Smoke-Detector-Technology-Research-Chief-Jay-Fleming. [Accessed 11 02 2020].</w:t>
+                    </w:r>
+                  </w:p>
+                </w:tc>
+              </w:tr>
+              <w:tr>
+                <w:trPr>
+                  <w:divId w:val="1173301752"/>
+                  <w:tblCellSpacing w:w="15" w:type="dxa"/>
+                </w:trPr>
+                <w:tc>
+                  <w:tcPr>
+                    <w:tcW w:w="50" w:type="pct"/>
+                    <w:hideMark/>
+                  </w:tcPr>
+                  <w:p>
+                    <w:pPr>
+                      <w:pStyle w:val="Literaturverzeichnis"/>
+                      <w:rPr>
+                        <w:noProof/>
+                        <w:lang w:val="en-US"/>
+                      </w:rPr>
+                    </w:pPr>
+                    <w:r>
+                      <w:rPr>
+                        <w:noProof/>
+                        <w:lang w:val="en-US"/>
+                      </w:rPr>
+                      <w:t xml:space="preserve">[13] </w:t>
+                    </w:r>
+                  </w:p>
+                </w:tc>
+                <w:tc>
+                  <w:tcPr>
+                    <w:tcW w:w="0" w:type="auto"/>
+                    <w:hideMark/>
+                  </w:tcPr>
+                  <w:p>
+                    <w:pPr>
+                      <w:pStyle w:val="Literaturverzeichnis"/>
+                      <w:rPr>
+                        <w:noProof/>
+                        <w:lang w:val="en-US"/>
+                      </w:rPr>
+                    </w:pPr>
+                    <w:r>
+                      <w:rPr>
+                        <w:noProof/>
+                        <w:lang w:val="en-US"/>
+                      </w:rPr>
+                      <w:t>Encyclopaedie Britannica In.c, "Combustion - Physical and chemical aspects of combustion," Encyclopaedie Britannica In.c, 2020. [Online]. Available: https://www.britannica.com/science/combustion/Physical-and-chemical-aspects-of-combustion. [Accessed 11 02 2020].</w:t>
+                    </w:r>
+                  </w:p>
+                </w:tc>
+              </w:tr>
+              <w:tr>
+                <w:trPr>
+                  <w:divId w:val="1173301752"/>
+                  <w:tblCellSpacing w:w="15" w:type="dxa"/>
+                </w:trPr>
+                <w:tc>
+                  <w:tcPr>
+                    <w:tcW w:w="50" w:type="pct"/>
+                    <w:hideMark/>
+                  </w:tcPr>
+                  <w:p>
+                    <w:pPr>
+                      <w:pStyle w:val="Literaturverzeichnis"/>
+                      <w:rPr>
+                        <w:noProof/>
+                        <w:lang w:val="en-US"/>
+                      </w:rPr>
+                    </w:pPr>
+                    <w:r>
+                      <w:rPr>
+                        <w:noProof/>
+                        <w:lang w:val="en-US"/>
+                      </w:rPr>
+                      <w:t xml:space="preserve">[14] </w:t>
+                    </w:r>
+                  </w:p>
+                </w:tc>
+                <w:tc>
+                  <w:tcPr>
+                    <w:tcW w:w="0" w:type="auto"/>
+                    <w:hideMark/>
+                  </w:tcPr>
+                  <w:p>
+                    <w:pPr>
+                      <w:pStyle w:val="Literaturverzeichnis"/>
+                      <w:rPr>
+                        <w:noProof/>
+                        <w:lang w:val="de-DE"/>
+                      </w:rPr>
+                    </w:pPr>
+                    <w:r>
+                      <w:rPr>
+                        <w:noProof/>
+                        <w:lang w:val="de-DE"/>
+                      </w:rPr>
+                      <w:t xml:space="preserve">J. W. e. al., Verbrennung - Physikalisch-Chemische Grundlagen, Modellierung, Berlin: Springer Berlin, 2001. </w:t>
                     </w:r>
                   </w:p>
                 </w:tc>
@@ -7876,10 +8726,9 @@
             </w:tbl>
             <w:p>
               <w:pPr>
-                <w:divId w:val="51735447"/>
+                <w:divId w:val="1173301752"/>
                 <w:rPr>
                   <w:noProof/>
-                  <w:lang w:val="en-US"/>
                 </w:rPr>
               </w:pPr>
             </w:p>
@@ -7907,14 +8756,8 @@
           <w:ilvl w:val="0"/>
           <w:numId w:val="0"/>
         </w:numPr>
-        <w:rPr>
-          <w:lang w:val="en-US"/>
-        </w:rPr>
-      </w:pPr>
-      <w:r>
-        <w:rPr>
-          <w:lang w:val="en-US"/>
-        </w:rPr>
+      </w:pPr>
+      <w:r>
         <w:br w:type="page"/>
       </w:r>
       <w:bookmarkStart w:id="39" w:name="_Toc114210889"/>
@@ -7925,9 +8768,6 @@
       <w:bookmarkEnd w:id="40"/>
       <w:bookmarkEnd w:id="41"/>
       <w:r>
-        <w:rPr>
-          <w:lang w:val="en-US"/>
-        </w:rPr>
         <w:lastRenderedPageBreak/>
         <w:t>List of Figures</w:t>
       </w:r>
@@ -7941,7 +8781,7 @@
         </w:tabs>
         <w:rPr>
           <w:rFonts w:cs="Arial"/>
-          <w:lang w:val="en-US"/>
+          <w:lang w:val="de-DE"/>
         </w:rPr>
       </w:pPr>
     </w:p>
@@ -7953,7 +8793,7 @@
         </w:tabs>
         <w:rPr>
           <w:rFonts w:cs="Arial"/>
-          <w:lang w:val="en-US"/>
+          <w:lang w:val="de-DE"/>
         </w:rPr>
       </w:pPr>
       <w:r>
@@ -7966,7 +8806,7 @@
       <w:r>
         <w:rPr>
           <w:rFonts w:cs="Arial"/>
-          <w:lang w:val="en-US"/>
+          <w:lang w:val="de-DE"/>
         </w:rPr>
         <w:instrText xml:space="preserve"> TOC \h \z \c "Abbildung" </w:instrText>
       </w:r>
@@ -7983,7 +8823,7 @@
           <w:b/>
           <w:bCs/>
           <w:noProof/>
-          <w:lang w:val="en-US"/>
+          <w:lang w:val="de-DE"/>
         </w:rPr>
         <w:t>Es konnten keine Einträge für ein Abbildungsverzeichnis gefunden werden.</w:t>
       </w:r>
@@ -8002,14 +8842,8 @@
           <w:ilvl w:val="0"/>
           <w:numId w:val="0"/>
         </w:numPr>
-        <w:rPr>
-          <w:lang w:val="en-US"/>
-        </w:rPr>
-      </w:pPr>
-      <w:r>
-        <w:rPr>
-          <w:lang w:val="en-US"/>
-        </w:rPr>
+      </w:pPr>
+      <w:r>
         <w:br w:type="page"/>
       </w:r>
       <w:bookmarkStart w:id="43" w:name="_Toc114210890"/>
@@ -8020,9 +8854,6 @@
       <w:bookmarkEnd w:id="44"/>
       <w:bookmarkEnd w:id="45"/>
       <w:r>
-        <w:rPr>
-          <w:lang w:val="en-US"/>
-        </w:rPr>
         <w:lastRenderedPageBreak/>
         <w:t>List of Tables</w:t>
       </w:r>
@@ -8036,7 +8867,7 @@
         </w:tabs>
         <w:rPr>
           <w:rFonts w:cs="Arial"/>
-          <w:lang w:val="en-US"/>
+          <w:lang w:val="de-DE"/>
         </w:rPr>
       </w:pPr>
     </w:p>
@@ -8048,7 +8879,7 @@
         </w:tabs>
         <w:rPr>
           <w:rFonts w:cs="Arial"/>
-          <w:lang w:val="en-US"/>
+          <w:lang w:val="de-DE"/>
         </w:rPr>
       </w:pPr>
       <w:r>
@@ -8061,7 +8892,7 @@
       <w:r>
         <w:rPr>
           <w:rFonts w:cs="Arial"/>
-          <w:lang w:val="en-US"/>
+          <w:lang w:val="de-DE"/>
         </w:rPr>
         <w:instrText xml:space="preserve"> TOC \h \z \c "Tabelle" </w:instrText>
       </w:r>
@@ -8078,7 +8909,7 @@
           <w:b/>
           <w:bCs/>
           <w:noProof/>
-          <w:lang w:val="en-US"/>
+          <w:lang w:val="de-DE"/>
         </w:rPr>
         <w:t>Es konnten keine Einträge für ein Abbildungsverzeichnis gefunden werden.</w:t>
       </w:r>
@@ -8102,9 +8933,6 @@
         </w:rPr>
       </w:pPr>
       <w:r>
-        <w:rPr>
-          <w:lang w:val="en-US"/>
-        </w:rPr>
         <w:br w:type="page"/>
       </w:r>
       <w:bookmarkStart w:id="47" w:name="_Toc114210891"/>
@@ -13359,11 +14187,73 @@
     <b:URL>https://www.hekatron-brandschutz.de/fileadmin/hekatron_elo/eloid/produktinformation-genius-plus-und-genius-plus-x_9708245.pdf</b:URL>
     <b:RefOrder>11</b:RefOrder>
   </b:Source>
+  <b:Source>
+    <b:Tag>Jay10</b:Tag>
+    <b:SourceType>InternetSite</b:SourceType>
+    <b:Guid>{D0912003-6059-4A16-B0AC-91EEECBD2378}</b:Guid>
+    <b:Author>
+      <b:Author>
+        <b:NameList>
+          <b:Person>
+            <b:Last>Fleming</b:Last>
+            <b:First>Jay</b:First>
+          </b:Person>
+        </b:NameList>
+      </b:Author>
+    </b:Author>
+    <b:Title>Smoke Detector Technlogy Research</b:Title>
+    <b:ProductionCompany>The World Safety Foundation</b:ProductionCompany>
+    <b:Year>2010</b:Year>
+    <b:YearAccessed>2020</b:YearAccessed>
+    <b:MonthAccessed>02</b:MonthAccessed>
+    <b:DayAccessed>11</b:DayAccessed>
+    <b:URL>https://de.scribd.com/document/14390291/Smoke-Detector-Technology-Research-Chief-Jay-Fleming</b:URL>
+    <b:RefOrder>12</b:RefOrder>
+  </b:Source>
+  <b:Source>
+    <b:Tag>Enc20</b:Tag>
+    <b:SourceType>InternetSite</b:SourceType>
+    <b:Guid>{B3F6C0E3-6C19-4677-8B8C-5095CDD6459B}</b:Guid>
+    <b:Author>
+      <b:Author>
+        <b:Corporate>Encyclopaedie Britannica In.c</b:Corporate>
+      </b:Author>
+    </b:Author>
+    <b:Title>Combustion - Physical and chemical aspects of combustion</b:Title>
+    <b:ProductionCompany>Encyclopaedie Britannica In.c</b:ProductionCompany>
+    <b:Year>2020</b:Year>
+    <b:YearAccessed>2020</b:YearAccessed>
+    <b:MonthAccessed>02</b:MonthAccessed>
+    <b:DayAccessed>11</b:DayAccessed>
+    <b:URL>https://www.britannica.com/science/combustion/Physical-and-chemical-aspects-of-combustion</b:URL>
+    <b:RefOrder>13</b:RefOrder>
+  </b:Source>
+  <b:Source>
+    <b:Tag>Jür01</b:Tag>
+    <b:SourceType>Book</b:SourceType>
+    <b:Guid>{EAE3DD64-FAD1-4655-B5BA-C4FAD4A7A606}</b:Guid>
+    <b:Author>
+      <b:Author>
+        <b:NameList>
+          <b:Person>
+            <b:Last>al.</b:Last>
+            <b:First>Jürgen</b:First>
+            <b:Middle>Warnatz et.</b:Middle>
+          </b:Person>
+        </b:NameList>
+      </b:Author>
+    </b:Author>
+    <b:Title>Verbrennung - Physikalisch-Chemische Grundlagen, Modellierung</b:Title>
+    <b:Year>2001</b:Year>
+    <b:City>Berlin</b:City>
+    <b:Publisher>Springer Berlin</b:Publisher>
+    <b:RefOrder>14</b:RefOrder>
+  </b:Source>
 </b:Sources>
 </file>
 
 <file path=customXml/itemProps1.xml><?xml version="1.0" encoding="utf-8"?>
-<ds:datastoreItem xmlns:ds="http://schemas.openxmlformats.org/officeDocument/2006/customXml" ds:itemID="{061220C4-0E7C-4052-A73D-F21DFB88C87F}">
+<ds:datastoreItem xmlns:ds="http://schemas.openxmlformats.org/officeDocument/2006/customXml" ds:itemID="{FAB7933E-FDD5-4F2F-B93C-80CCDF8FADAA}">
   <ds:schemaRefs>
     <ds:schemaRef ds:uri="http://schemas.openxmlformats.org/officeDocument/2006/bibliography"/>
   </ds:schemaRefs>

</xml_diff>